<commit_message>
Klarifikacie v 2. handoute
</commit_message>
<xml_diff>
--- a/02-parametre-podmienky-premenne.docx
+++ b/02-parametre-podmienky-premenne.docx
@@ -46,10 +46,11 @@
             </w:pPr>
             <w:r>
               <w:rPr>
+                <w:noProof/>
                 <w:lang w:val="sk-SK"/>
               </w:rPr>
               <w:drawing>
-                <wp:inline distT="0" distB="0" distL="0" distR="0" wp14:anchorId="4138354B" wp14:editId="246152C4">
+                <wp:inline distT="0" distB="0" distL="0" distR="0" wp14:anchorId="45875354" wp14:editId="7394A8BC">
                   <wp:extent cx="3151717" cy="1707615"/>
                   <wp:effectExtent l="0" t="0" r="0" b="0"/>
                   <wp:docPr id="1" name="Picture 1"/>
@@ -229,7 +230,7 @@
                 <w:b/>
                 <w:lang w:val="sk-SK"/>
               </w:rPr>
-              <w:t xml:space="preserve"> +x &lt;skript.sh</w:t>
+              <w:t xml:space="preserve"> +x skript.sh</w:t>
             </w:r>
           </w:p>
         </w:tc>
@@ -403,7 +404,7 @@
               <w:rPr>
                 <w:rStyle w:val="Box"/>
               </w:rPr>
-              <w:t xml:space="preserve"> kód</w:t>
+              <w:t xml:space="preserve"> kód príkazu je nula</w:t>
             </w:r>
           </w:p>
           <w:p>
@@ -435,7 +436,7 @@
               <mc:AlternateContent>
                 <mc:Choice Requires="wps">
                   <w:drawing>
-                    <wp:anchor distT="0" distB="0" distL="114300" distR="114300" simplePos="0" relativeHeight="251659264" behindDoc="0" locked="0" layoutInCell="1" allowOverlap="1">
+                    <wp:anchor distT="0" distB="0" distL="114300" distR="114300" simplePos="0" relativeHeight="251659264" behindDoc="0" locked="0" layoutInCell="1" allowOverlap="1" wp14:anchorId="291A31BB" wp14:editId="6CF2891B">
                       <wp:simplePos x="0" y="0"/>
                       <wp:positionH relativeFrom="column">
                         <wp:posOffset>737759</wp:posOffset>
@@ -761,7 +762,7 @@
               <mc:AlternateContent>
                 <mc:Choice Requires="wps">
                   <w:drawing>
-                    <wp:anchor distT="0" distB="0" distL="114300" distR="114300" simplePos="0" relativeHeight="251661312" behindDoc="0" locked="0" layoutInCell="1" allowOverlap="1" wp14:anchorId="57694A78" wp14:editId="7D5AB5B5">
+                    <wp:anchor distT="0" distB="0" distL="114300" distR="114300" simplePos="0" relativeHeight="251661312" behindDoc="0" locked="0" layoutInCell="1" allowOverlap="1" wp14:anchorId="2F82B729" wp14:editId="44B97E87">
                       <wp:simplePos x="0" y="0"/>
                       <wp:positionH relativeFrom="column">
                         <wp:posOffset>734805</wp:posOffset>
@@ -1619,14 +1620,12 @@
               </w:rPr>
               <w:t xml:space="preserve">redie $(...) zachytí </w:t>
             </w:r>
-            <w:proofErr w:type="spellStart"/>
-            <w:r>
-              <w:rPr>
-                <w:lang w:val="sk-SK"/>
-              </w:rPr>
-              <w:t>stdout</w:t>
-            </w:r>
-            <w:proofErr w:type="spellEnd"/>
+            <w:r>
+              <w:rPr>
+                <w:lang w:val="sk-SK"/>
+              </w:rPr>
+              <w:t>štandardný výstup</w:t>
+            </w:r>
             <w:r>
               <w:rPr>
                 <w:lang w:val="sk-SK"/>
@@ -1683,27 +1682,34 @@
               </w:rPr>
               <w:t>úvodzovky</w:t>
             </w:r>
-            <w:bookmarkStart w:id="0" w:name="_GoBack"/>
-            <w:bookmarkEnd w:id="0"/>
-          </w:p>
-          <w:p>
-            <w:pPr>
-              <w:pStyle w:val="ListParagraph"/>
-              <w:numPr>
-                <w:ilvl w:val="0"/>
-                <w:numId w:val="4"/>
-              </w:numPr>
-              <w:rPr>
-                <w:b/>
-                <w:lang w:val="sk-SK"/>
-              </w:rPr>
-            </w:pPr>
-            <w:r>
-              <w:rPr>
-                <w:b/>
-                <w:lang w:val="sk-SK"/>
-              </w:rPr>
-              <w:t>'apostrofy'</w:t>
+          </w:p>
+          <w:p>
+            <w:pPr>
+              <w:rPr>
+                <w:b/>
+                <w:lang w:val="sk-SK"/>
+              </w:rPr>
+            </w:pPr>
+            <w:r>
+              <w:rPr>
+                <w:b/>
+                <w:lang w:val="sk-SK"/>
+              </w:rPr>
+              <w:t>'</w:t>
+            </w:r>
+            <w:r>
+              <w:rPr>
+                <w:b/>
+                <w:lang w:val="sk-SK"/>
+              </w:rPr>
+              <w:t>v apostrofoch</w:t>
+            </w:r>
+            <w:r>
+              <w:rPr>
+                <w:b/>
+                <w:lang w:val="sk-SK"/>
+              </w:rPr>
+              <w:t>'</w:t>
             </w:r>
             <w:r>
               <w:rPr>
@@ -1714,11 +1720,95 @@
           </w:p>
           <w:p>
             <w:pPr>
-              <w:pStyle w:val="ListParagraph"/>
-              <w:numPr>
-                <w:ilvl w:val="0"/>
-                <w:numId w:val="4"/>
-              </w:numPr>
+              <w:rPr>
+                <w:b/>
+                <w:lang w:val="sk-SK"/>
+              </w:rPr>
+            </w:pPr>
+            <w:r>
+              <w:rPr>
+                <w:b/>
+                <w:lang w:val="sk-SK"/>
+              </w:rPr>
+              <w:t>"v úvodzovkách"</w:t>
+            </w:r>
+            <w:r>
+              <w:rPr>
+                <w:b/>
+                <w:lang w:val="sk-SK"/>
+              </w:rPr>
+              <w:t xml:space="preserve">: </w:t>
+            </w:r>
+            <w:r>
+              <w:rPr>
+                <w:lang w:val="sk-SK"/>
+              </w:rPr>
+              <w:t xml:space="preserve">reťazec, ale </w:t>
+            </w:r>
+            <w:r>
+              <w:rPr>
+                <w:rStyle w:val="Box"/>
+              </w:rPr>
+              <w:t>$</w:t>
+            </w:r>
+            <w:r>
+              <w:rPr>
+                <w:lang w:val="sk-SK"/>
+              </w:rPr>
+              <w:t xml:space="preserve">, </w:t>
+            </w:r>
+            <w:r>
+              <w:rPr>
+                <w:rStyle w:val="Box"/>
+              </w:rPr>
+              <w:t>`</w:t>
+            </w:r>
+            <w:r>
+              <w:rPr>
+                <w:lang w:val="sk-SK"/>
+              </w:rPr>
+              <w:t xml:space="preserve">, </w:t>
+            </w:r>
+            <w:r>
+              <w:rPr>
+                <w:rStyle w:val="Box"/>
+              </w:rPr>
+              <w:t>\</w:t>
+            </w:r>
+            <w:r>
+              <w:t xml:space="preserve"> </w:t>
+            </w:r>
+            <w:r>
+              <w:t xml:space="preserve"> </w:t>
+            </w:r>
+            <w:r>
+              <w:br/>
+              <w:t xml:space="preserve">                 </w:t>
+            </w:r>
+            <w:proofErr w:type="spellStart"/>
+            <w:r>
+              <w:t>majú</w:t>
+            </w:r>
+            <w:proofErr w:type="spellEnd"/>
+            <w:r>
+              <w:t xml:space="preserve"> </w:t>
+            </w:r>
+            <w:proofErr w:type="spellStart"/>
+            <w:r>
+              <w:t>vlastný</w:t>
+            </w:r>
+            <w:proofErr w:type="spellEnd"/>
+            <w:r>
+              <w:t xml:space="preserve"> </w:t>
+            </w:r>
+            <w:proofErr w:type="spellStart"/>
+            <w:r>
+              <w:t>význam</w:t>
+            </w:r>
+            <w:proofErr w:type="spellEnd"/>
+          </w:p>
+          <w:p>
+            <w:pPr>
               <w:rPr>
                 <w:b/>
                 <w:lang w:val="sk-SK"/>
@@ -1736,7 +1826,28 @@
                 <w:b/>
                 <w:lang w:val="sk-SK"/>
               </w:rPr>
-              <w:t xml:space="preserve">$HOME": </w:t>
+              <w:t>$HOME":</w:t>
+            </w:r>
+            <w:r>
+              <w:rPr>
+                <w:b/>
+                <w:lang w:val="sk-SK"/>
+              </w:rPr>
+              <w:t xml:space="preserve">    </w:t>
+            </w:r>
+            <w:r>
+              <w:rPr>
+                <w:b/>
+                <w:lang w:val="sk-SK"/>
+              </w:rPr>
+              <w:t xml:space="preserve"> </w:t>
+            </w:r>
+            <w:r>
+              <w:rPr>
+                <w:b/>
+                <w:lang w:val="sk-SK"/>
+              </w:rPr>
+              <w:t xml:space="preserve">    </w:t>
             </w:r>
             <w:r>
               <w:rPr>
@@ -1747,37 +1858,53 @@
           </w:p>
           <w:p>
             <w:pPr>
-              <w:pStyle w:val="ListParagraph"/>
-              <w:numPr>
-                <w:ilvl w:val="0"/>
-                <w:numId w:val="4"/>
-              </w:numPr>
-              <w:rPr>
-                <w:b/>
-                <w:lang w:val="sk-SK"/>
-              </w:rPr>
-            </w:pPr>
-            <w:r>
-              <w:rPr>
-                <w:b/>
-                <w:lang w:val="sk-SK"/>
-              </w:rPr>
-              <w:t>"Domovský priečinok: $HOME"</w:t>
-            </w:r>
-            <w:r>
-              <w:rPr>
-                <w:lang w:val="sk-SK"/>
-              </w:rPr>
-              <w:t>: interpolácia premenných</w:t>
-            </w:r>
-          </w:p>
-          <w:p>
-            <w:pPr>
-              <w:pStyle w:val="ListParagraph"/>
-              <w:numPr>
-                <w:ilvl w:val="0"/>
-                <w:numId w:val="4"/>
-              </w:numPr>
+              <w:rPr>
+                <w:b/>
+                <w:lang w:val="sk-SK"/>
+              </w:rPr>
+            </w:pPr>
+            <w:r>
+              <w:rPr>
+                <w:b/>
+                <w:lang w:val="sk-SK"/>
+              </w:rPr>
+              <w:t>"</w:t>
+            </w:r>
+            <w:r>
+              <w:rPr>
+                <w:b/>
+                <w:lang w:val="sk-SK"/>
+              </w:rPr>
+              <w:t>Domov</w:t>
+            </w:r>
+            <w:r>
+              <w:rPr>
+                <w:b/>
+                <w:lang w:val="sk-SK"/>
+              </w:rPr>
+              <w:t>: $HOME"</w:t>
+            </w:r>
+            <w:r>
+              <w:rPr>
+                <w:lang w:val="sk-SK"/>
+              </w:rPr>
+              <w:t xml:space="preserve">: </w:t>
+            </w:r>
+            <w:r>
+              <w:rPr>
+                <w:lang w:val="sk-SK"/>
+              </w:rPr>
+              <w:t xml:space="preserve"> </w:t>
+            </w:r>
+            <w:r>
+              <w:rPr>
+                <w:lang w:val="sk-SK"/>
+              </w:rPr>
+              <w:t xml:space="preserve">interpolácia </w:t>
+            </w:r>
+          </w:p>
+          <w:p>
+            <w:pPr>
               <w:rPr>
                 <w:b/>
                 <w:lang w:val="sk-SK"/>
@@ -1810,7 +1937,33 @@
               <w:rPr>
                 <w:lang w:val="sk-SK"/>
               </w:rPr>
-              <w:t>: presmerovanie do premennej</w:t>
+              <w:t xml:space="preserve">: </w:t>
+            </w:r>
+            <w:r>
+              <w:rPr>
+                <w:lang w:val="sk-SK"/>
+              </w:rPr>
+              <w:t xml:space="preserve">        ekvivalent </w:t>
+            </w:r>
+            <w:r>
+              <w:rPr>
+                <w:rStyle w:val="Box"/>
+              </w:rPr>
+              <w:t>$(</w:t>
+            </w:r>
+            <w:proofErr w:type="spellStart"/>
+            <w:r>
+              <w:rPr>
+                <w:rStyle w:val="Box"/>
+              </w:rPr>
+              <w:t>wc</w:t>
+            </w:r>
+            <w:proofErr w:type="spellEnd"/>
+            <w:r>
+              <w:rPr>
+                <w:rStyle w:val="Box"/>
+              </w:rPr>
+              <w:t xml:space="preserve"> -l)</w:t>
             </w:r>
           </w:p>
         </w:tc>
@@ -1910,7 +2063,19 @@
               <w:rPr>
                 <w:lang w:val="sk-SK"/>
               </w:rPr>
-              <w:t>HOME: domovský priečinok</w:t>
+              <w:t xml:space="preserve">HOME: </w:t>
+            </w:r>
+            <w:r>
+              <w:rPr>
+                <w:lang w:val="sk-SK"/>
+              </w:rPr>
+              <w:t xml:space="preserve">     </w:t>
+            </w:r>
+            <w:r>
+              <w:rPr>
+                <w:lang w:val="sk-SK"/>
+              </w:rPr>
+              <w:t>domovský priečinok</w:t>
             </w:r>
           </w:p>
           <w:p>
@@ -1929,6 +2094,12 @@
                 <w:lang w:val="sk-SK"/>
               </w:rPr>
               <w:t xml:space="preserve">LOGNAME: </w:t>
+            </w:r>
+            <w:r>
+              <w:rPr>
+                <w:lang w:val="sk-SK"/>
+              </w:rPr>
+              <w:t xml:space="preserve">  </w:t>
             </w:r>
             <w:proofErr w:type="spellStart"/>
             <w:r>
@@ -1968,7 +2139,19 @@
               <w:rPr>
                 <w:lang w:val="sk-SK"/>
               </w:rPr>
-              <w:t>PWD: aktuálny adresár</w:t>
+              <w:t xml:space="preserve">PWD: </w:t>
+            </w:r>
+            <w:r>
+              <w:rPr>
+                <w:lang w:val="sk-SK"/>
+              </w:rPr>
+              <w:t xml:space="preserve"> </w:t>
+            </w:r>
+            <w:r>
+              <w:rPr>
+                <w:lang w:val="sk-SK"/>
+              </w:rPr>
+              <w:t>aktuálny adresár</w:t>
             </w:r>
           </w:p>
           <w:p>
@@ -1986,7 +2169,15 @@
               <w:rPr>
                 <w:lang w:val="sk-SK"/>
               </w:rPr>
-              <w:t xml:space="preserve">PATH: adresáre, z ktorých sa spúšťajú programy </w:t>
+              <w:t>PATH: adresáre, z ktorých sa spúšťajú progra</w:t>
+            </w:r>
+            <w:bookmarkStart w:id="0" w:name="_GoBack"/>
+            <w:bookmarkEnd w:id="0"/>
+            <w:r>
+              <w:rPr>
+                <w:lang w:val="sk-SK"/>
+              </w:rPr>
+              <w:t xml:space="preserve">my </w:t>
             </w:r>
           </w:p>
         </w:tc>
@@ -3017,7 +3208,6 @@
   <w:style w:type="character" w:default="1" w:styleId="DefaultParagraphFont">
     <w:name w:val="Default Paragraph Font"/>
     <w:uiPriority w:val="1"/>
-    <w:semiHidden/>
     <w:unhideWhenUsed/>
   </w:style>
   <w:style w:type="table" w:default="1" w:styleId="TableNormal">
@@ -3107,6 +3297,33 @@
       <w:bdr w:val="none" w:sz="0" w:space="0" w:color="auto"/>
       <w:shd w:val="clear" w:color="AEAAAA" w:themeColor="background2" w:themeShade="BF" w:fill="E7E6E6" w:themeFill="background2"/>
       <w:lang w:val="sk-SK"/>
+    </w:rPr>
+  </w:style>
+  <w:style w:type="paragraph" w:styleId="BalloonText">
+    <w:name w:val="Balloon Text"/>
+    <w:basedOn w:val="Normal"/>
+    <w:link w:val="BalloonTextChar"/>
+    <w:uiPriority w:val="99"/>
+    <w:semiHidden/>
+    <w:unhideWhenUsed/>
+    <w:rsid w:val="008C7C61"/>
+    <w:rPr>
+      <w:rFonts w:ascii="Times New Roman" w:hAnsi="Times New Roman" w:cs="Times New Roman"/>
+      <w:sz w:val="18"/>
+      <w:szCs w:val="18"/>
+    </w:rPr>
+  </w:style>
+  <w:style w:type="character" w:customStyle="1" w:styleId="BalloonTextChar">
+    <w:name w:val="Balloon Text Char"/>
+    <w:basedOn w:val="DefaultParagraphFont"/>
+    <w:link w:val="BalloonText"/>
+    <w:uiPriority w:val="99"/>
+    <w:semiHidden/>
+    <w:rsid w:val="008C7C61"/>
+    <w:rPr>
+      <w:rFonts w:ascii="Times New Roman" w:hAnsi="Times New Roman" w:cs="Times New Roman"/>
+      <w:sz w:val="18"/>
+      <w:szCs w:val="18"/>
     </w:rPr>
   </w:style>
 </w:styles>

</xml_diff>